<commit_message>
Terminando sub-epígrafe "Características de los precios"
</commit_message>
<xml_diff>
--- a/referencia_formato.docx
+++ b/referencia_formato.docx
@@ -209,9 +209,6 @@
       </w:r>
     </w:p>
     <w:p>
-      <w:pPr>
-        <w:pStyle w:val="SourceCode"/>
-      </w:pPr>
       <w:r>
         <w:t xml:space="preserve">Body </w:t>
       </w:r>
@@ -588,7 +585,7 @@
   <w:abstractNum w:abstractNumId="0" w15:restartNumberingAfterBreak="0">
     <w:nsid w:val="FFFFFF7C"/>
     <w:multiLevelType w:val="singleLevel"/>
-    <w:tmpl w:val="C7E07532"/>
+    <w:tmpl w:val="FC0AA07E"/>
     <w:lvl w:ilvl="0">
       <w:start w:val="1"/>
       <w:numFmt w:val="decimal"/>
@@ -605,7 +602,7 @@
   <w:abstractNum w:abstractNumId="1" w15:restartNumberingAfterBreak="0">
     <w:nsid w:val="FFFFFF7D"/>
     <w:multiLevelType w:val="singleLevel"/>
-    <w:tmpl w:val="095C58EE"/>
+    <w:tmpl w:val="AD4A81DE"/>
     <w:lvl w:ilvl="0">
       <w:start w:val="1"/>
       <w:numFmt w:val="decimal"/>
@@ -622,7 +619,7 @@
   <w:abstractNum w:abstractNumId="2" w15:restartNumberingAfterBreak="0">
     <w:nsid w:val="FFFFFF7E"/>
     <w:multiLevelType w:val="singleLevel"/>
-    <w:tmpl w:val="3C585932"/>
+    <w:tmpl w:val="F8CE9CB4"/>
     <w:lvl w:ilvl="0">
       <w:start w:val="1"/>
       <w:numFmt w:val="decimal"/>
@@ -639,7 +636,7 @@
   <w:abstractNum w:abstractNumId="3" w15:restartNumberingAfterBreak="0">
     <w:nsid w:val="FFFFFF7F"/>
     <w:multiLevelType w:val="singleLevel"/>
-    <w:tmpl w:val="1CAC5540"/>
+    <w:tmpl w:val="C4BC0A74"/>
     <w:lvl w:ilvl="0">
       <w:start w:val="1"/>
       <w:numFmt w:val="decimal"/>
@@ -656,7 +653,7 @@
   <w:abstractNum w:abstractNumId="4" w15:restartNumberingAfterBreak="0">
     <w:nsid w:val="FFFFFF80"/>
     <w:multiLevelType w:val="singleLevel"/>
-    <w:tmpl w:val="AA32E358"/>
+    <w:tmpl w:val="8D5EB0D8"/>
     <w:lvl w:ilvl="0">
       <w:start w:val="1"/>
       <w:numFmt w:val="bullet"/>
@@ -676,7 +673,7 @@
   <w:abstractNum w:abstractNumId="5" w15:restartNumberingAfterBreak="0">
     <w:nsid w:val="FFFFFF81"/>
     <w:multiLevelType w:val="singleLevel"/>
-    <w:tmpl w:val="91980CD8"/>
+    <w:tmpl w:val="43EC0900"/>
     <w:lvl w:ilvl="0">
       <w:start w:val="1"/>
       <w:numFmt w:val="bullet"/>
@@ -696,7 +693,7 @@
   <w:abstractNum w:abstractNumId="6" w15:restartNumberingAfterBreak="0">
     <w:nsid w:val="FFFFFF82"/>
     <w:multiLevelType w:val="singleLevel"/>
-    <w:tmpl w:val="E05E1FDA"/>
+    <w:tmpl w:val="54768958"/>
     <w:lvl w:ilvl="0">
       <w:start w:val="1"/>
       <w:numFmt w:val="bullet"/>
@@ -716,7 +713,7 @@
   <w:abstractNum w:abstractNumId="7" w15:restartNumberingAfterBreak="0">
     <w:nsid w:val="FFFFFF83"/>
     <w:multiLevelType w:val="singleLevel"/>
-    <w:tmpl w:val="7F44E68E"/>
+    <w:tmpl w:val="99B08B1E"/>
     <w:lvl w:ilvl="0">
       <w:start w:val="1"/>
       <w:numFmt w:val="bullet"/>
@@ -736,7 +733,7 @@
   <w:abstractNum w:abstractNumId="8" w15:restartNumberingAfterBreak="0">
     <w:nsid w:val="FFFFFF88"/>
     <w:multiLevelType w:val="singleLevel"/>
-    <w:tmpl w:val="9A902CAC"/>
+    <w:tmpl w:val="0554DF8E"/>
     <w:lvl w:ilvl="0">
       <w:start w:val="1"/>
       <w:numFmt w:val="decimal"/>
@@ -753,7 +750,7 @@
   <w:abstractNum w:abstractNumId="9" w15:restartNumberingAfterBreak="0">
     <w:nsid w:val="FFFFFF89"/>
     <w:multiLevelType w:val="singleLevel"/>
-    <w:tmpl w:val="A6885EC6"/>
+    <w:tmpl w:val="A5C874F0"/>
     <w:lvl w:ilvl="0">
       <w:start w:val="1"/>
       <w:numFmt w:val="bullet"/>
@@ -1566,6 +1563,264 @@
     <w:abstractNumId w:val="1"/>
   </w:num>
   <w:num w:numId="153" w16cid:durableId="643311036">
+    <w:abstractNumId w:val="0"/>
+  </w:num>
+  <w:num w:numId="154" w16cid:durableId="563487900">
+    <w:abstractNumId w:val="9"/>
+  </w:num>
+  <w:num w:numId="155" w16cid:durableId="1151940506">
+    <w:abstractNumId w:val="7"/>
+  </w:num>
+  <w:num w:numId="156" w16cid:durableId="1459758508">
+    <w:abstractNumId w:val="6"/>
+  </w:num>
+  <w:num w:numId="157" w16cid:durableId="169759733">
+    <w:abstractNumId w:val="5"/>
+  </w:num>
+  <w:num w:numId="158" w16cid:durableId="1379434221">
+    <w:abstractNumId w:val="4"/>
+  </w:num>
+  <w:num w:numId="159" w16cid:durableId="561406319">
+    <w:abstractNumId w:val="8"/>
+  </w:num>
+  <w:num w:numId="160" w16cid:durableId="2067681147">
+    <w:abstractNumId w:val="3"/>
+  </w:num>
+  <w:num w:numId="161" w16cid:durableId="905186043">
+    <w:abstractNumId w:val="2"/>
+  </w:num>
+  <w:num w:numId="162" w16cid:durableId="367218457">
+    <w:abstractNumId w:val="1"/>
+  </w:num>
+  <w:num w:numId="163" w16cid:durableId="368647840">
+    <w:abstractNumId w:val="0"/>
+  </w:num>
+  <w:num w:numId="164" w16cid:durableId="1546678974">
+    <w:abstractNumId w:val="9"/>
+  </w:num>
+  <w:num w:numId="165" w16cid:durableId="1874076029">
+    <w:abstractNumId w:val="7"/>
+  </w:num>
+  <w:num w:numId="166" w16cid:durableId="1351762689">
+    <w:abstractNumId w:val="6"/>
+  </w:num>
+  <w:num w:numId="167" w16cid:durableId="768819187">
+    <w:abstractNumId w:val="5"/>
+  </w:num>
+  <w:num w:numId="168" w16cid:durableId="813760727">
+    <w:abstractNumId w:val="4"/>
+  </w:num>
+  <w:num w:numId="169" w16cid:durableId="1775395316">
+    <w:abstractNumId w:val="8"/>
+  </w:num>
+  <w:num w:numId="170" w16cid:durableId="2124183524">
+    <w:abstractNumId w:val="3"/>
+  </w:num>
+  <w:num w:numId="171" w16cid:durableId="295836137">
+    <w:abstractNumId w:val="2"/>
+  </w:num>
+  <w:num w:numId="172" w16cid:durableId="1008748266">
+    <w:abstractNumId w:val="1"/>
+  </w:num>
+  <w:num w:numId="173" w16cid:durableId="1892379980">
+    <w:abstractNumId w:val="0"/>
+  </w:num>
+  <w:num w:numId="174" w16cid:durableId="1203789612">
+    <w:abstractNumId w:val="9"/>
+  </w:num>
+  <w:num w:numId="175" w16cid:durableId="1363630972">
+    <w:abstractNumId w:val="7"/>
+  </w:num>
+  <w:num w:numId="176" w16cid:durableId="1147547588">
+    <w:abstractNumId w:val="6"/>
+  </w:num>
+  <w:num w:numId="177" w16cid:durableId="1745835618">
+    <w:abstractNumId w:val="5"/>
+  </w:num>
+  <w:num w:numId="178" w16cid:durableId="516191106">
+    <w:abstractNumId w:val="4"/>
+  </w:num>
+  <w:num w:numId="179" w16cid:durableId="623005037">
+    <w:abstractNumId w:val="8"/>
+  </w:num>
+  <w:num w:numId="180" w16cid:durableId="462425991">
+    <w:abstractNumId w:val="3"/>
+  </w:num>
+  <w:num w:numId="181" w16cid:durableId="1726953267">
+    <w:abstractNumId w:val="2"/>
+  </w:num>
+  <w:num w:numId="182" w16cid:durableId="1032076491">
+    <w:abstractNumId w:val="1"/>
+  </w:num>
+  <w:num w:numId="183" w16cid:durableId="1336344905">
+    <w:abstractNumId w:val="0"/>
+  </w:num>
+  <w:num w:numId="184" w16cid:durableId="664474454">
+    <w:abstractNumId w:val="0"/>
+  </w:num>
+  <w:num w:numId="185" w16cid:durableId="1652098866">
+    <w:abstractNumId w:val="2"/>
+  </w:num>
+  <w:num w:numId="186" w16cid:durableId="557010073">
+    <w:abstractNumId w:val="1"/>
+  </w:num>
+  <w:num w:numId="187" w16cid:durableId="918714027">
+    <w:abstractNumId w:val="3"/>
+  </w:num>
+  <w:num w:numId="188" w16cid:durableId="1158837891">
+    <w:abstractNumId w:val="8"/>
+  </w:num>
+  <w:num w:numId="189" w16cid:durableId="534540330">
+    <w:abstractNumId w:val="6"/>
+  </w:num>
+  <w:num w:numId="190" w16cid:durableId="510460592">
+    <w:abstractNumId w:val="5"/>
+  </w:num>
+  <w:num w:numId="191" w16cid:durableId="1655639583">
+    <w:abstractNumId w:val="4"/>
+  </w:num>
+  <w:num w:numId="192" w16cid:durableId="106975706">
+    <w:abstractNumId w:val="9"/>
+  </w:num>
+  <w:num w:numId="193" w16cid:durableId="868026527">
+    <w:abstractNumId w:val="7"/>
+  </w:num>
+  <w:num w:numId="194" w16cid:durableId="1494033030">
+    <w:abstractNumId w:val="9"/>
+  </w:num>
+  <w:num w:numId="195" w16cid:durableId="76560636">
+    <w:abstractNumId w:val="7"/>
+  </w:num>
+  <w:num w:numId="196" w16cid:durableId="1153831858">
+    <w:abstractNumId w:val="6"/>
+  </w:num>
+  <w:num w:numId="197" w16cid:durableId="1107197226">
+    <w:abstractNumId w:val="5"/>
+  </w:num>
+  <w:num w:numId="198" w16cid:durableId="1168012232">
+    <w:abstractNumId w:val="4"/>
+  </w:num>
+  <w:num w:numId="199" w16cid:durableId="1732188868">
+    <w:abstractNumId w:val="8"/>
+  </w:num>
+  <w:num w:numId="200" w16cid:durableId="2097558075">
+    <w:abstractNumId w:val="3"/>
+  </w:num>
+  <w:num w:numId="201" w16cid:durableId="2070374698">
+    <w:abstractNumId w:val="2"/>
+  </w:num>
+  <w:num w:numId="202" w16cid:durableId="1882932345">
+    <w:abstractNumId w:val="1"/>
+  </w:num>
+  <w:num w:numId="203" w16cid:durableId="1927878337">
+    <w:abstractNumId w:val="0"/>
+  </w:num>
+  <w:num w:numId="204" w16cid:durableId="2133941080">
+    <w:abstractNumId w:val="9"/>
+  </w:num>
+  <w:num w:numId="205" w16cid:durableId="1845821463">
+    <w:abstractNumId w:val="7"/>
+  </w:num>
+  <w:num w:numId="206" w16cid:durableId="1491797287">
+    <w:abstractNumId w:val="6"/>
+  </w:num>
+  <w:num w:numId="207" w16cid:durableId="458425715">
+    <w:abstractNumId w:val="5"/>
+  </w:num>
+  <w:num w:numId="208" w16cid:durableId="1278097321">
+    <w:abstractNumId w:val="4"/>
+  </w:num>
+  <w:num w:numId="209" w16cid:durableId="1231190095">
+    <w:abstractNumId w:val="8"/>
+  </w:num>
+  <w:num w:numId="210" w16cid:durableId="69279480">
+    <w:abstractNumId w:val="3"/>
+  </w:num>
+  <w:num w:numId="211" w16cid:durableId="1137799601">
+    <w:abstractNumId w:val="2"/>
+  </w:num>
+  <w:num w:numId="212" w16cid:durableId="1295790068">
+    <w:abstractNumId w:val="1"/>
+  </w:num>
+  <w:num w:numId="213" w16cid:durableId="925384033">
+    <w:abstractNumId w:val="0"/>
+  </w:num>
+  <w:num w:numId="214" w16cid:durableId="44186070">
+    <w:abstractNumId w:val="1"/>
+  </w:num>
+  <w:num w:numId="215" w16cid:durableId="883903932">
+    <w:abstractNumId w:val="0"/>
+  </w:num>
+  <w:num w:numId="216" w16cid:durableId="1175000667">
+    <w:abstractNumId w:val="9"/>
+  </w:num>
+  <w:num w:numId="217" w16cid:durableId="1182164523">
+    <w:abstractNumId w:val="7"/>
+  </w:num>
+  <w:num w:numId="218" w16cid:durableId="136382741">
+    <w:abstractNumId w:val="6"/>
+  </w:num>
+  <w:num w:numId="219" w16cid:durableId="974601608">
+    <w:abstractNumId w:val="5"/>
+  </w:num>
+  <w:num w:numId="220" w16cid:durableId="1732843747">
+    <w:abstractNumId w:val="4"/>
+  </w:num>
+  <w:num w:numId="221" w16cid:durableId="1242907116">
+    <w:abstractNumId w:val="8"/>
+  </w:num>
+  <w:num w:numId="222" w16cid:durableId="2139640518">
+    <w:abstractNumId w:val="3"/>
+  </w:num>
+  <w:num w:numId="223" w16cid:durableId="265384038">
+    <w:abstractNumId w:val="2"/>
+  </w:num>
+  <w:num w:numId="224" w16cid:durableId="869536280">
+    <w:abstractNumId w:val="1"/>
+  </w:num>
+  <w:num w:numId="225" w16cid:durableId="1464082256">
+    <w:abstractNumId w:val="0"/>
+  </w:num>
+  <w:num w:numId="226" w16cid:durableId="88233209">
+    <w:abstractNumId w:val="1"/>
+  </w:num>
+  <w:num w:numId="227" w16cid:durableId="418256417">
+    <w:abstractNumId w:val="0"/>
+  </w:num>
+  <w:num w:numId="228" w16cid:durableId="437213298">
+    <w:abstractNumId w:val="9"/>
+  </w:num>
+  <w:num w:numId="229" w16cid:durableId="856846134">
+    <w:abstractNumId w:val="7"/>
+  </w:num>
+  <w:num w:numId="230" w16cid:durableId="3480551">
+    <w:abstractNumId w:val="6"/>
+  </w:num>
+  <w:num w:numId="231" w16cid:durableId="254482403">
+    <w:abstractNumId w:val="5"/>
+  </w:num>
+  <w:num w:numId="232" w16cid:durableId="1256522429">
+    <w:abstractNumId w:val="4"/>
+  </w:num>
+  <w:num w:numId="233" w16cid:durableId="1179733066">
+    <w:abstractNumId w:val="8"/>
+  </w:num>
+  <w:num w:numId="234" w16cid:durableId="2090694065">
+    <w:abstractNumId w:val="3"/>
+  </w:num>
+  <w:num w:numId="235" w16cid:durableId="634873395">
+    <w:abstractNumId w:val="2"/>
+  </w:num>
+  <w:num w:numId="236" w16cid:durableId="1063799031">
+    <w:abstractNumId w:val="1"/>
+  </w:num>
+  <w:num w:numId="237" w16cid:durableId="991906884">
+    <w:abstractNumId w:val="0"/>
+  </w:num>
+  <w:num w:numId="238" w16cid:durableId="847863065">
+    <w:abstractNumId w:val="1"/>
+  </w:num>
+  <w:num w:numId="239" w16cid:durableId="206533055">
     <w:abstractNumId w:val="0"/>
   </w:num>
 </w:numbering>
@@ -1930,9 +2185,13 @@
   <w:style w:type="paragraph" w:default="1" w:styleId="Normal">
     <w:name w:val="Normal"/>
     <w:qFormat/>
-    <w:rsid w:val="007D65BA"/>
+    <w:rsid w:val="0011756F"/>
+    <w:pPr>
+      <w:spacing w:line="360" w:lineRule="auto"/>
+    </w:pPr>
     <w:rPr>
-      <w:rFonts w:eastAsia="Meiryo"/>
+      <w:rFonts w:ascii="Arial" w:eastAsia="Meiryo" w:hAnsi="Arial"/>
+      <w:sz w:val="22"/>
     </w:rPr>
   </w:style>
   <w:style w:type="paragraph" w:styleId="Heading1">
@@ -1947,16 +2206,15 @@
       <w:keepNext/>
       <w:keepLines/>
       <w:pageBreakBefore/>
-      <w:spacing w:after="0" w:line="360" w:lineRule="auto"/>
+      <w:spacing w:after="0"/>
       <w:jc w:val="center"/>
       <w:outlineLvl w:val="0"/>
     </w:pPr>
     <w:rPr>
-      <w:rFonts w:ascii="Arial" w:eastAsiaTheme="majorEastAsia" w:hAnsi="Arial" w:cs="Arial"/>
+      <w:rFonts w:eastAsiaTheme="majorEastAsia" w:cs="Arial"/>
       <w:b/>
       <w:bCs/>
       <w:color w:val="000000" w:themeColor="text1"/>
-      <w:sz w:val="22"/>
       <w:szCs w:val="22"/>
     </w:rPr>
   </w:style>
@@ -1971,16 +2229,15 @@
     <w:pPr>
       <w:keepNext/>
       <w:keepLines/>
-      <w:spacing w:after="0" w:line="360" w:lineRule="auto"/>
+      <w:spacing w:after="0"/>
       <w:ind w:left="425" w:hanging="425"/>
       <w:outlineLvl w:val="1"/>
     </w:pPr>
     <w:rPr>
-      <w:rFonts w:ascii="Arial" w:eastAsiaTheme="majorEastAsia" w:hAnsi="Arial" w:cs="Arial"/>
+      <w:rFonts w:eastAsiaTheme="majorEastAsia" w:cs="Arial"/>
       <w:b/>
       <w:bCs/>
       <w:color w:val="000000" w:themeColor="text1"/>
-      <w:sz w:val="22"/>
       <w:szCs w:val="22"/>
     </w:rPr>
   </w:style>
@@ -1995,17 +2252,16 @@
     <w:pPr>
       <w:keepNext/>
       <w:keepLines/>
-      <w:spacing w:after="0" w:line="360" w:lineRule="auto"/>
+      <w:spacing w:after="0"/>
       <w:ind w:left="425" w:hanging="425"/>
       <w:outlineLvl w:val="2"/>
     </w:pPr>
     <w:rPr>
-      <w:rFonts w:ascii="Arial" w:eastAsiaTheme="majorEastAsia" w:hAnsi="Arial" w:cs="Arial"/>
+      <w:rFonts w:eastAsiaTheme="majorEastAsia" w:cs="Arial"/>
       <w:b/>
       <w:bCs/>
       <w:i/>
       <w:color w:val="000000" w:themeColor="text1"/>
-      <w:sz w:val="22"/>
       <w:szCs w:val="22"/>
     </w:rPr>
   </w:style>
@@ -2021,16 +2277,15 @@
       <w:keepNext/>
       <w:keepLines/>
       <w:widowControl w:val="0"/>
-      <w:spacing w:after="0" w:line="360" w:lineRule="auto"/>
+      <w:spacing w:after="0"/>
       <w:ind w:firstLine="720"/>
       <w:outlineLvl w:val="3"/>
     </w:pPr>
     <w:rPr>
-      <w:rFonts w:ascii="Arial" w:eastAsiaTheme="majorEastAsia" w:hAnsi="Arial" w:cs="Arial"/>
+      <w:rFonts w:eastAsiaTheme="majorEastAsia" w:cs="Arial"/>
       <w:b/>
       <w:bCs/>
       <w:color w:val="000000" w:themeColor="text1"/>
-      <w:sz w:val="22"/>
       <w:szCs w:val="22"/>
     </w:rPr>
   </w:style>
@@ -2045,17 +2300,16 @@
     <w:pPr>
       <w:keepNext/>
       <w:keepLines/>
-      <w:spacing w:after="0" w:line="360" w:lineRule="auto"/>
+      <w:spacing w:after="0"/>
       <w:ind w:firstLine="720"/>
       <w:outlineLvl w:val="4"/>
     </w:pPr>
     <w:rPr>
-      <w:rFonts w:ascii="Arial" w:eastAsiaTheme="majorEastAsia" w:hAnsi="Arial" w:cs="Arial"/>
+      <w:rFonts w:eastAsiaTheme="majorEastAsia" w:cs="Arial"/>
       <w:b/>
       <w:bCs/>
       <w:i/>
       <w:color w:val="000000" w:themeColor="text1"/>
-      <w:sz w:val="22"/>
       <w:szCs w:val="22"/>
     </w:rPr>
   </w:style>
@@ -2070,14 +2324,13 @@
     <w:pPr>
       <w:keepNext/>
       <w:keepLines/>
-      <w:spacing w:after="0" w:line="360" w:lineRule="auto"/>
+      <w:spacing w:after="0"/>
       <w:ind w:left="425" w:hanging="425"/>
       <w:outlineLvl w:val="5"/>
     </w:pPr>
     <w:rPr>
-      <w:rFonts w:ascii="Arial" w:eastAsiaTheme="majorEastAsia" w:hAnsi="Arial" w:cs="Arial"/>
+      <w:rFonts w:eastAsiaTheme="majorEastAsia" w:cs="Arial"/>
       <w:color w:val="000000" w:themeColor="text1"/>
-      <w:sz w:val="22"/>
       <w:szCs w:val="22"/>
     </w:rPr>
   </w:style>
@@ -2092,14 +2345,13 @@
     <w:pPr>
       <w:keepNext/>
       <w:keepLines/>
-      <w:spacing w:after="0" w:line="360" w:lineRule="auto"/>
+      <w:spacing w:after="0"/>
       <w:ind w:left="425" w:hanging="425"/>
       <w:outlineLvl w:val="6"/>
     </w:pPr>
     <w:rPr>
-      <w:rFonts w:ascii="Arial" w:eastAsiaTheme="majorEastAsia" w:hAnsi="Arial" w:cs="Arial"/>
+      <w:rFonts w:eastAsiaTheme="majorEastAsia" w:cs="Arial"/>
       <w:color w:val="000000" w:themeColor="text1"/>
-      <w:sz w:val="22"/>
       <w:szCs w:val="22"/>
     </w:rPr>
   </w:style>
@@ -2114,14 +2366,13 @@
     <w:pPr>
       <w:keepNext/>
       <w:keepLines/>
-      <w:spacing w:after="0" w:line="360" w:lineRule="auto"/>
+      <w:spacing w:after="0"/>
       <w:ind w:left="425" w:hanging="425"/>
       <w:outlineLvl w:val="7"/>
     </w:pPr>
     <w:rPr>
-      <w:rFonts w:ascii="Arial" w:eastAsiaTheme="majorEastAsia" w:hAnsi="Arial" w:cs="Arial"/>
+      <w:rFonts w:eastAsiaTheme="majorEastAsia" w:cs="Arial"/>
       <w:color w:val="000000" w:themeColor="text1"/>
-      <w:sz w:val="22"/>
       <w:szCs w:val="22"/>
     </w:rPr>
   </w:style>
@@ -2136,14 +2387,13 @@
     <w:pPr>
       <w:keepNext/>
       <w:keepLines/>
-      <w:spacing w:after="0" w:line="360" w:lineRule="auto"/>
+      <w:spacing w:after="0"/>
       <w:ind w:left="425" w:hanging="425"/>
       <w:outlineLvl w:val="8"/>
     </w:pPr>
     <w:rPr>
-      <w:rFonts w:ascii="Arial" w:eastAsiaTheme="majorEastAsia" w:hAnsi="Arial" w:cs="Arial"/>
+      <w:rFonts w:eastAsiaTheme="majorEastAsia" w:cs="Arial"/>
       <w:color w:val="000000" w:themeColor="text1"/>
-      <w:sz w:val="22"/>
       <w:szCs w:val="22"/>
     </w:rPr>
   </w:style>
@@ -2181,11 +2431,10 @@
     <w:qFormat/>
     <w:rsid w:val="0066708A"/>
     <w:pPr>
-      <w:spacing w:after="0" w:line="360" w:lineRule="auto"/>
+      <w:spacing w:after="0"/>
     </w:pPr>
     <w:rPr>
-      <w:rFonts w:ascii="Arial" w:hAnsi="Arial" w:cs="Arial"/>
-      <w:sz w:val="22"/>
+      <w:rFonts w:cs="Arial"/>
       <w:szCs w:val="22"/>
     </w:rPr>
   </w:style>
@@ -2218,7 +2467,7 @@
       <w:jc w:val="center"/>
     </w:pPr>
     <w:rPr>
-      <w:rFonts w:ascii="Arial" w:hAnsi="Arial" w:cs="Arial"/>
+      <w:rFonts w:cs="Arial"/>
       <w:b/>
       <w:bCs/>
       <w:color w:val="000000" w:themeColor="text1"/>
@@ -2286,8 +2535,7 @@
       <w:spacing w:before="300" w:after="300"/>
     </w:pPr>
     <w:rPr>
-      <w:rFonts w:ascii="Arial" w:hAnsi="Arial" w:cs="Arial"/>
-      <w:sz w:val="22"/>
+      <w:rFonts w:cs="Arial"/>
       <w:szCs w:val="22"/>
     </w:rPr>
   </w:style>
@@ -2297,13 +2545,12 @@
     <w:qFormat/>
     <w:rsid w:val="0066708A"/>
     <w:pPr>
-      <w:spacing w:after="0" w:line="360" w:lineRule="auto"/>
+      <w:spacing w:after="0"/>
       <w:ind w:left="720" w:hanging="720"/>
       <w:jc w:val="both"/>
     </w:pPr>
     <w:rPr>
-      <w:rFonts w:ascii="Arial" w:hAnsi="Arial" w:cs="Arial"/>
-      <w:sz w:val="22"/>
+      <w:rFonts w:cs="Arial"/>
       <w:szCs w:val="22"/>
     </w:rPr>
   </w:style>
@@ -2331,8 +2578,7 @@
     <w:qFormat/>
     <w:rsid w:val="0066708A"/>
     <w:rPr>
-      <w:rFonts w:ascii="Arial" w:hAnsi="Arial" w:cs="Arial"/>
-      <w:sz w:val="22"/>
+      <w:rFonts w:cs="Arial"/>
       <w:szCs w:val="22"/>
     </w:rPr>
   </w:style>
@@ -2359,12 +2605,11 @@
     <w:pPr>
       <w:keepNext/>
       <w:keepLines/>
-      <w:spacing w:after="0" w:line="360" w:lineRule="auto"/>
+      <w:spacing w:after="0"/>
     </w:pPr>
     <w:rPr>
-      <w:rFonts w:ascii="Arial" w:hAnsi="Arial" w:cs="Arial"/>
+      <w:rFonts w:cs="Arial"/>
       <w:b/>
-      <w:sz w:val="22"/>
       <w:szCs w:val="22"/>
     </w:rPr>
   </w:style>
@@ -2372,12 +2617,8 @@
     <w:name w:val="Definition"/>
     <w:basedOn w:val="Normal"/>
     <w:rsid w:val="0066708A"/>
-    <w:pPr>
-      <w:spacing w:line="360" w:lineRule="auto"/>
-    </w:pPr>
     <w:rPr>
-      <w:rFonts w:ascii="Arial" w:hAnsi="Arial" w:cs="Arial"/>
-      <w:sz w:val="22"/>
+      <w:rFonts w:cs="Arial"/>
       <w:szCs w:val="22"/>
     </w:rPr>
   </w:style>
@@ -2398,11 +2639,10 @@
     <w:rsid w:val="0066708A"/>
     <w:pPr>
       <w:keepNext/>
-      <w:spacing w:after="0" w:line="360" w:lineRule="auto"/>
+      <w:spacing w:after="0"/>
     </w:pPr>
     <w:rPr>
-      <w:rFonts w:ascii="Arial" w:hAnsi="Arial" w:cs="Arial"/>
-      <w:sz w:val="22"/>
+      <w:rFonts w:cs="Arial"/>
       <w:szCs w:val="22"/>
     </w:rPr>
   </w:style>
@@ -2411,11 +2651,10 @@
     <w:basedOn w:val="Caption"/>
     <w:rsid w:val="0066708A"/>
     <w:pPr>
-      <w:spacing w:after="0" w:line="360" w:lineRule="auto"/>
+      <w:spacing w:after="0"/>
     </w:pPr>
     <w:rPr>
-      <w:rFonts w:ascii="Arial" w:hAnsi="Arial" w:cs="Arial"/>
-      <w:sz w:val="22"/>
+      <w:rFonts w:cs="Arial"/>
       <w:szCs w:val="22"/>
     </w:rPr>
   </w:style>
@@ -2457,7 +2696,7 @@
     <w:name w:val="Hyperlink"/>
     <w:basedOn w:val="CaptionChar"/>
     <w:uiPriority w:val="99"/>
-    <w:rsid w:val="0066708A"/>
+    <w:rsid w:val="0011756F"/>
     <w:rPr>
       <w:color w:val="4F81BD" w:themeColor="accent1"/>
     </w:rPr>

</xml_diff>

<commit_message>
Terminando epigrafe Datos delcapitulo 2
</commit_message>
<xml_diff>
--- a/referencia_formato.docx
+++ b/referencia_formato.docx
@@ -177,7 +177,10 @@
       </w:pPr>
       <w:bookmarkStart w:id="7" w:name="heading-8"/>
       <w:r>
-        <w:t xml:space="preserve">Heading 8 </w:t>
+        <w:t>Heading</w:t>
+      </w:r>
+      <w:r>
+        <w:t xml:space="preserve"> 8 </w:t>
       </w:r>
       <w:bookmarkEnd w:id="7"/>
     </w:p>
@@ -209,6 +212,9 @@
       </w:r>
     </w:p>
     <w:p>
+      <w:pPr>
+        <w:pStyle w:val="SourceCode"/>
+      </w:pPr>
       <w:r>
         <w:t xml:space="preserve">Body </w:t>
       </w:r>
@@ -280,7 +286,13 @@
         </w:r>
       </w:hyperlink>
       <w:r>
-        <w:t xml:space="preserve"> .     Footnote. </w:t>
+        <w:t xml:space="preserve"> .     </w:t>
+      </w:r>
+      <w:r>
+        <w:t>Footnote</w:t>
+      </w:r>
+      <w:r>
+        <w:t xml:space="preserve">. </w:t>
       </w:r>
       <w:r>
         <w:rPr>
@@ -294,7 +306,21 @@
         <w:pStyle w:val="BlockText"/>
       </w:pPr>
       <w:r>
-        <w:t xml:space="preserve">Block Text. </w:t>
+        <w:t xml:space="preserve">Block </w:t>
+      </w:r>
+      <w:r>
+        <w:t>Text</w:t>
+      </w:r>
+      <w:r>
+        <w:t xml:space="preserve">. </w:t>
+      </w:r>
+    </w:p>
+    <w:p>
+      <w:pPr>
+        <w:pStyle w:val="Compact"/>
+      </w:pPr>
+      <w:r>
+        <w:t>AAAA</w:t>
       </w:r>
     </w:p>
     <w:p>
@@ -313,46 +339,59 @@
     </w:p>
     <w:tbl>
       <w:tblPr>
-        <w:tblStyle w:val="Table"/>
+        <w:tblStyle w:val="PlainTable2"/>
         <w:tblW w:w="0" w:type="pct"/>
-        <w:tblLook w:val="07E0" w:firstRow="1" w:lastRow="1" w:firstColumn="1" w:lastColumn="1" w:noHBand="1" w:noVBand="1"/>
+        <w:tblLook w:val="07A0" w:firstRow="1" w:lastRow="0" w:firstColumn="1" w:lastColumn="1" w:noHBand="1" w:noVBand="1"/>
         <w:tblCaption w:val="Table caption."/>
       </w:tblPr>
       <w:tblGrid>
-        <w:gridCol w:w="828"/>
-        <w:gridCol w:w="828"/>
+        <w:gridCol w:w="852"/>
+        <w:gridCol w:w="852"/>
       </w:tblGrid>
       <w:tr>
+        <w:trPr>
+          <w:cnfStyle w:val="100000000000" w:firstRow="1" w:lastRow="0" w:firstColumn="0" w:lastColumn="0" w:oddVBand="0" w:evenVBand="0" w:oddHBand="0" w:evenHBand="0" w:firstRowFirstColumn="0" w:firstRowLastColumn="0" w:lastRowFirstColumn="0" w:lastRowLastColumn="0"/>
+        </w:trPr>
         <w:tc>
           <w:tcPr>
+            <w:cnfStyle w:val="001000000000" w:firstRow="0" w:lastRow="0" w:firstColumn="1" w:lastColumn="0" w:oddVBand="0" w:evenVBand="0" w:oddHBand="0" w:evenHBand="0" w:firstRowFirstColumn="0" w:firstRowLastColumn="0" w:lastRowFirstColumn="0" w:lastRowLastColumn="0"/>
             <w:tcW w:w="0" w:type="auto"/>
-            <w:tcBorders>
-              <w:bottom w:val="single" w:sz="0" w:space="0" w:color="auto"/>
-            </w:tcBorders>
-            <w:vAlign w:val="bottom"/>
           </w:tcPr>
           <w:p>
             <w:pPr>
-              <w:pStyle w:val="Compact"/>
+              <w:pStyle w:val="Tabletitle"/>
+              <w:rPr>
+                <w:b/>
+                <w:bCs w:val="0"/>
+              </w:rPr>
             </w:pPr>
             <w:r>
+              <w:rPr>
+                <w:b/>
+                <w:bCs w:val="0"/>
+              </w:rPr>
               <w:t xml:space="preserve"> Table </w:t>
             </w:r>
           </w:p>
         </w:tc>
         <w:tc>
           <w:tcPr>
+            <w:cnfStyle w:val="000100000000" w:firstRow="0" w:lastRow="0" w:firstColumn="0" w:lastColumn="1" w:oddVBand="0" w:evenVBand="0" w:oddHBand="0" w:evenHBand="0" w:firstRowFirstColumn="0" w:firstRowLastColumn="0" w:lastRowFirstColumn="0" w:lastRowLastColumn="0"/>
             <w:tcW w:w="0" w:type="auto"/>
-            <w:tcBorders>
-              <w:bottom w:val="single" w:sz="0" w:space="0" w:color="auto"/>
-            </w:tcBorders>
-            <w:vAlign w:val="bottom"/>
           </w:tcPr>
           <w:p>
             <w:pPr>
-              <w:pStyle w:val="Compact"/>
+              <w:pStyle w:val="Tabletitle"/>
+              <w:rPr>
+                <w:b/>
+                <w:bCs w:val="0"/>
+              </w:rPr>
             </w:pPr>
             <w:r>
+              <w:rPr>
+                <w:b/>
+                <w:bCs w:val="0"/>
+              </w:rPr>
               <w:t xml:space="preserve"> Table </w:t>
             </w:r>
           </w:p>
@@ -361,28 +400,78 @@
       <w:tr>
         <w:tc>
           <w:tcPr>
+            <w:cnfStyle w:val="001000000000" w:firstRow="0" w:lastRow="0" w:firstColumn="1" w:lastColumn="0" w:oddVBand="0" w:evenVBand="0" w:oddHBand="0" w:evenHBand="0" w:firstRowFirstColumn="0" w:firstRowLastColumn="0" w:lastRowFirstColumn="0" w:lastRowLastColumn="0"/>
             <w:tcW w:w="0" w:type="auto"/>
           </w:tcPr>
           <w:p>
             <w:pPr>
               <w:pStyle w:val="Compact"/>
+              <w:rPr>
+                <w:b w:val="0"/>
+                <w:bCs w:val="0"/>
+              </w:rPr>
             </w:pPr>
             <w:r>
+              <w:rPr>
+                <w:b w:val="0"/>
+                <w:bCs w:val="0"/>
+              </w:rPr>
               <w:t xml:space="preserve"> 1 </w:t>
             </w:r>
           </w:p>
         </w:tc>
         <w:tc>
           <w:tcPr>
+            <w:cnfStyle w:val="000100000000" w:firstRow="0" w:lastRow="0" w:firstColumn="0" w:lastColumn="1" w:oddVBand="0" w:evenVBand="0" w:oddHBand="0" w:evenHBand="0" w:firstRowFirstColumn="0" w:firstRowLastColumn="0" w:lastRowFirstColumn="0" w:lastRowLastColumn="0"/>
             <w:tcW w:w="0" w:type="auto"/>
           </w:tcPr>
           <w:p>
             <w:pPr>
               <w:pStyle w:val="Compact"/>
+              <w:rPr>
+                <w:b w:val="0"/>
+                <w:bCs w:val="0"/>
+              </w:rPr>
             </w:pPr>
             <w:r>
+              <w:rPr>
+                <w:b w:val="0"/>
+                <w:bCs w:val="0"/>
+              </w:rPr>
               <w:t xml:space="preserve"> 2 </w:t>
             </w:r>
+          </w:p>
+        </w:tc>
+      </w:tr>
+      <w:tr>
+        <w:tc>
+          <w:tcPr>
+            <w:cnfStyle w:val="001000000000" w:firstRow="0" w:lastRow="0" w:firstColumn="1" w:lastColumn="0" w:oddVBand="0" w:evenVBand="0" w:oddHBand="0" w:evenHBand="0" w:firstRowFirstColumn="0" w:firstRowLastColumn="0" w:lastRowFirstColumn="0" w:lastRowLastColumn="0"/>
+            <w:tcW w:w="0" w:type="auto"/>
+          </w:tcPr>
+          <w:p>
+            <w:pPr>
+              <w:pStyle w:val="Compact"/>
+              <w:rPr>
+                <w:b w:val="0"/>
+                <w:bCs w:val="0"/>
+              </w:rPr>
+            </w:pPr>
+          </w:p>
+        </w:tc>
+        <w:tc>
+          <w:tcPr>
+            <w:cnfStyle w:val="000100000000" w:firstRow="0" w:lastRow="0" w:firstColumn="0" w:lastColumn="1" w:oddVBand="0" w:evenVBand="0" w:oddHBand="0" w:evenHBand="0" w:firstRowFirstColumn="0" w:firstRowLastColumn="0" w:lastRowFirstColumn="0" w:lastRowLastColumn="0"/>
+            <w:tcW w:w="0" w:type="auto"/>
+          </w:tcPr>
+          <w:p>
+            <w:pPr>
+              <w:pStyle w:val="Compact"/>
+              <w:rPr>
+                <w:b w:val="0"/>
+                <w:bCs w:val="0"/>
+              </w:rPr>
+            </w:pPr>
           </w:p>
         </w:tc>
       </w:tr>
@@ -464,9 +553,6 @@
 <w:endnotes xmlns:wpc="http://schemas.microsoft.com/office/word/2010/wordprocessingCanvas" xmlns:cx="http://schemas.microsoft.com/office/drawing/2014/chartex" xmlns:cx1="http://schemas.microsoft.com/office/drawing/2015/9/8/chartex" xmlns:cx2="http://schemas.microsoft.com/office/drawing/2015/10/21/chartex" xmlns:cx3="http://schemas.microsoft.com/office/drawing/2016/5/9/chartex" xmlns:cx4="http://schemas.microsoft.com/office/drawing/2016/5/10/chartex" xmlns:cx5="http://schemas.microsoft.com/office/drawing/2016/5/11/chartex" xmlns:cx6="http://schemas.microsoft.com/office/drawing/2016/5/12/chartex" xmlns:cx7="http://schemas.microsoft.com/office/drawing/2016/5/13/chartex" xmlns:cx8="http://schemas.microsoft.com/office/drawing/2016/5/14/chartex" xmlns:mc="http://schemas.openxmlformats.org/markup-compatibility/2006" xmlns:aink="http://schemas.microsoft.com/office/drawing/2016/ink" xmlns:am3d="http://schemas.microsoft.com/office/drawing/2017/model3d" xmlns:o="urn:schemas-microsoft-com:office:office" xmlns:oel="http://schemas.microsoft.com/office/2019/extlst" xmlns:r="http://schemas.openxmlformats.org/officeDocument/2006/relationships" xmlns:m="http://schemas.openxmlformats.org/officeDocument/2006/math" xmlns:v="urn:schemas-microsoft-com:vml" xmlns:wp14="http://schemas.microsoft.com/office/word/2010/wordprocessingDrawing" xmlns:wp="http://schemas.openxmlformats.org/drawingml/2006/wordprocessingDrawing" xmlns:w10="urn:schemas-microsoft-com:office:word" xmlns:w="http://schemas.openxmlformats.org/wordprocessingml/2006/main" xmlns:w14="http://schemas.microsoft.com/office/word/2010/wordml" xmlns:w15="http://schemas.microsoft.com/office/word/2012/wordml" xmlns:w16cex="http://schemas.microsoft.com/office/word/2018/wordml/cex" xmlns:w16cid="http://schemas.microsoft.com/office/word/2016/wordml/cid" xmlns:w16="http://schemas.microsoft.com/office/word/2018/wordml" xmlns:w16du="http://schemas.microsoft.com/office/word/2023/wordml/word16du" xmlns:w16sdtdh="http://schemas.microsoft.com/office/word/2020/wordml/sdtdatahash" xmlns:w16se="http://schemas.microsoft.com/office/word/2015/wordml/symex" xmlns:wpg="http://schemas.microsoft.com/office/word/2010/wordprocessingGroup" xmlns:wpi="http://schemas.microsoft.com/office/word/2010/wordprocessingInk" xmlns:wne="http://schemas.microsoft.com/office/word/2006/wordml" xmlns:wps="http://schemas.microsoft.com/office/word/2010/wordprocessingShape" mc:Ignorable="w14 w15 w16se w16cid w16 w16cex w16sdtdh wp14">
   <w:endnote w:type="separator" w:id="-1">
     <w:p>
-      <w:pPr>
-        <w:spacing w:after="0"/>
-      </w:pPr>
       <w:r>
         <w:separator/>
       </w:r>
@@ -474,9 +560,6 @@
   </w:endnote>
   <w:endnote w:type="continuationSeparator" w:id="0">
     <w:p>
-      <w:pPr>
-        <w:spacing w:after="0"/>
-      </w:pPr>
       <w:r>
         <w:continuationSeparator/>
       </w:r>
@@ -585,7 +668,7 @@
   <w:abstractNum w:abstractNumId="0" w15:restartNumberingAfterBreak="0">
     <w:nsid w:val="FFFFFF7C"/>
     <w:multiLevelType w:val="singleLevel"/>
-    <w:tmpl w:val="559815C0"/>
+    <w:tmpl w:val="BA84E05E"/>
     <w:lvl w:ilvl="0">
       <w:start w:val="1"/>
       <w:numFmt w:val="decimal"/>
@@ -602,7 +685,7 @@
   <w:abstractNum w:abstractNumId="1" w15:restartNumberingAfterBreak="0">
     <w:nsid w:val="FFFFFF7D"/>
     <w:multiLevelType w:val="singleLevel"/>
-    <w:tmpl w:val="70747F06"/>
+    <w:tmpl w:val="F64C6940"/>
     <w:lvl w:ilvl="0">
       <w:start w:val="1"/>
       <w:numFmt w:val="decimal"/>
@@ -619,7 +702,7 @@
   <w:abstractNum w:abstractNumId="2" w15:restartNumberingAfterBreak="0">
     <w:nsid w:val="FFFFFF7E"/>
     <w:multiLevelType w:val="singleLevel"/>
-    <w:tmpl w:val="5D98E764"/>
+    <w:tmpl w:val="51E41D10"/>
     <w:lvl w:ilvl="0">
       <w:start w:val="1"/>
       <w:numFmt w:val="decimal"/>
@@ -636,7 +719,7 @@
   <w:abstractNum w:abstractNumId="3" w15:restartNumberingAfterBreak="0">
     <w:nsid w:val="FFFFFF7F"/>
     <w:multiLevelType w:val="singleLevel"/>
-    <w:tmpl w:val="BC7EBC54"/>
+    <w:tmpl w:val="B8528FD2"/>
     <w:lvl w:ilvl="0">
       <w:start w:val="1"/>
       <w:numFmt w:val="decimal"/>
@@ -653,7 +736,7 @@
   <w:abstractNum w:abstractNumId="4" w15:restartNumberingAfterBreak="0">
     <w:nsid w:val="FFFFFF80"/>
     <w:multiLevelType w:val="singleLevel"/>
-    <w:tmpl w:val="B2A04CF0"/>
+    <w:tmpl w:val="2F005FCE"/>
     <w:lvl w:ilvl="0">
       <w:start w:val="1"/>
       <w:numFmt w:val="bullet"/>
@@ -673,7 +756,7 @@
   <w:abstractNum w:abstractNumId="5" w15:restartNumberingAfterBreak="0">
     <w:nsid w:val="FFFFFF81"/>
     <w:multiLevelType w:val="singleLevel"/>
-    <w:tmpl w:val="3D7ADF28"/>
+    <w:tmpl w:val="82D45F52"/>
     <w:lvl w:ilvl="0">
       <w:start w:val="1"/>
       <w:numFmt w:val="bullet"/>
@@ -693,7 +776,7 @@
   <w:abstractNum w:abstractNumId="6" w15:restartNumberingAfterBreak="0">
     <w:nsid w:val="FFFFFF82"/>
     <w:multiLevelType w:val="singleLevel"/>
-    <w:tmpl w:val="66AAFCB4"/>
+    <w:tmpl w:val="509E3C86"/>
     <w:lvl w:ilvl="0">
       <w:start w:val="1"/>
       <w:numFmt w:val="bullet"/>
@@ -713,7 +796,7 @@
   <w:abstractNum w:abstractNumId="7" w15:restartNumberingAfterBreak="0">
     <w:nsid w:val="FFFFFF83"/>
     <w:multiLevelType w:val="singleLevel"/>
-    <w:tmpl w:val="08A296A2"/>
+    <w:tmpl w:val="F286B29E"/>
     <w:lvl w:ilvl="0">
       <w:start w:val="1"/>
       <w:numFmt w:val="bullet"/>
@@ -733,7 +816,7 @@
   <w:abstractNum w:abstractNumId="8" w15:restartNumberingAfterBreak="0">
     <w:nsid w:val="FFFFFF88"/>
     <w:multiLevelType w:val="singleLevel"/>
-    <w:tmpl w:val="77B60232"/>
+    <w:tmpl w:val="CBF4E700"/>
     <w:lvl w:ilvl="0">
       <w:start w:val="1"/>
       <w:numFmt w:val="decimal"/>
@@ -750,7 +833,7 @@
   <w:abstractNum w:abstractNumId="9" w15:restartNumberingAfterBreak="0">
     <w:nsid w:val="FFFFFF89"/>
     <w:multiLevelType w:val="singleLevel"/>
-    <w:tmpl w:val="5E323406"/>
+    <w:tmpl w:val="E5C0B87E"/>
     <w:lvl w:ilvl="0">
       <w:start w:val="1"/>
       <w:numFmt w:val="bullet"/>
@@ -1882,6 +1965,246 @@
   </w:num>
   <w:num w:numId="259" w16cid:durableId="1168712827">
     <w:abstractNumId w:val="9"/>
+  </w:num>
+  <w:num w:numId="260" w16cid:durableId="1816952202">
+    <w:abstractNumId w:val="9"/>
+  </w:num>
+  <w:num w:numId="261" w16cid:durableId="1465081672">
+    <w:abstractNumId w:val="7"/>
+  </w:num>
+  <w:num w:numId="262" w16cid:durableId="1511260173">
+    <w:abstractNumId w:val="6"/>
+  </w:num>
+  <w:num w:numId="263" w16cid:durableId="1350520741">
+    <w:abstractNumId w:val="5"/>
+  </w:num>
+  <w:num w:numId="264" w16cid:durableId="1344279697">
+    <w:abstractNumId w:val="4"/>
+  </w:num>
+  <w:num w:numId="265" w16cid:durableId="362367708">
+    <w:abstractNumId w:val="8"/>
+  </w:num>
+  <w:num w:numId="266" w16cid:durableId="391849613">
+    <w:abstractNumId w:val="3"/>
+  </w:num>
+  <w:num w:numId="267" w16cid:durableId="671953089">
+    <w:abstractNumId w:val="2"/>
+  </w:num>
+  <w:num w:numId="268" w16cid:durableId="1882286754">
+    <w:abstractNumId w:val="1"/>
+  </w:num>
+  <w:num w:numId="269" w16cid:durableId="822893381">
+    <w:abstractNumId w:val="0"/>
+  </w:num>
+  <w:num w:numId="270" w16cid:durableId="292102371">
+    <w:abstractNumId w:val="9"/>
+  </w:num>
+  <w:num w:numId="271" w16cid:durableId="423192135">
+    <w:abstractNumId w:val="7"/>
+  </w:num>
+  <w:num w:numId="272" w16cid:durableId="64230047">
+    <w:abstractNumId w:val="6"/>
+  </w:num>
+  <w:num w:numId="273" w16cid:durableId="67654867">
+    <w:abstractNumId w:val="5"/>
+  </w:num>
+  <w:num w:numId="274" w16cid:durableId="251083244">
+    <w:abstractNumId w:val="4"/>
+  </w:num>
+  <w:num w:numId="275" w16cid:durableId="178928306">
+    <w:abstractNumId w:val="8"/>
+  </w:num>
+  <w:num w:numId="276" w16cid:durableId="1372531006">
+    <w:abstractNumId w:val="3"/>
+  </w:num>
+  <w:num w:numId="277" w16cid:durableId="26494700">
+    <w:abstractNumId w:val="2"/>
+  </w:num>
+  <w:num w:numId="278" w16cid:durableId="1442265774">
+    <w:abstractNumId w:val="1"/>
+  </w:num>
+  <w:num w:numId="279" w16cid:durableId="1317686223">
+    <w:abstractNumId w:val="0"/>
+  </w:num>
+  <w:num w:numId="280" w16cid:durableId="240720648">
+    <w:abstractNumId w:val="9"/>
+  </w:num>
+  <w:num w:numId="281" w16cid:durableId="822084155">
+    <w:abstractNumId w:val="7"/>
+  </w:num>
+  <w:num w:numId="282" w16cid:durableId="69431915">
+    <w:abstractNumId w:val="6"/>
+  </w:num>
+  <w:num w:numId="283" w16cid:durableId="126171037">
+    <w:abstractNumId w:val="5"/>
+  </w:num>
+  <w:num w:numId="284" w16cid:durableId="1506556971">
+    <w:abstractNumId w:val="4"/>
+  </w:num>
+  <w:num w:numId="285" w16cid:durableId="196163184">
+    <w:abstractNumId w:val="8"/>
+  </w:num>
+  <w:num w:numId="286" w16cid:durableId="1016813352">
+    <w:abstractNumId w:val="3"/>
+  </w:num>
+  <w:num w:numId="287" w16cid:durableId="148910829">
+    <w:abstractNumId w:val="2"/>
+  </w:num>
+  <w:num w:numId="288" w16cid:durableId="1166436311">
+    <w:abstractNumId w:val="1"/>
+  </w:num>
+  <w:num w:numId="289" w16cid:durableId="1663969278">
+    <w:abstractNumId w:val="0"/>
+  </w:num>
+  <w:num w:numId="290" w16cid:durableId="1625383380">
+    <w:abstractNumId w:val="9"/>
+  </w:num>
+  <w:num w:numId="291" w16cid:durableId="286359372">
+    <w:abstractNumId w:val="7"/>
+  </w:num>
+  <w:num w:numId="292" w16cid:durableId="399329245">
+    <w:abstractNumId w:val="6"/>
+  </w:num>
+  <w:num w:numId="293" w16cid:durableId="175315687">
+    <w:abstractNumId w:val="5"/>
+  </w:num>
+  <w:num w:numId="294" w16cid:durableId="550001881">
+    <w:abstractNumId w:val="4"/>
+  </w:num>
+  <w:num w:numId="295" w16cid:durableId="1658730663">
+    <w:abstractNumId w:val="8"/>
+  </w:num>
+  <w:num w:numId="296" w16cid:durableId="682054321">
+    <w:abstractNumId w:val="3"/>
+  </w:num>
+  <w:num w:numId="297" w16cid:durableId="1549492292">
+    <w:abstractNumId w:val="2"/>
+  </w:num>
+  <w:num w:numId="298" w16cid:durableId="1220744776">
+    <w:abstractNumId w:val="1"/>
+  </w:num>
+  <w:num w:numId="299" w16cid:durableId="565650063">
+    <w:abstractNumId w:val="0"/>
+  </w:num>
+  <w:num w:numId="300" w16cid:durableId="753206063">
+    <w:abstractNumId w:val="9"/>
+  </w:num>
+  <w:num w:numId="301" w16cid:durableId="1681540512">
+    <w:abstractNumId w:val="7"/>
+  </w:num>
+  <w:num w:numId="302" w16cid:durableId="29889268">
+    <w:abstractNumId w:val="6"/>
+  </w:num>
+  <w:num w:numId="303" w16cid:durableId="73165582">
+    <w:abstractNumId w:val="5"/>
+  </w:num>
+  <w:num w:numId="304" w16cid:durableId="2028289763">
+    <w:abstractNumId w:val="4"/>
+  </w:num>
+  <w:num w:numId="305" w16cid:durableId="861741422">
+    <w:abstractNumId w:val="8"/>
+  </w:num>
+  <w:num w:numId="306" w16cid:durableId="2080637543">
+    <w:abstractNumId w:val="3"/>
+  </w:num>
+  <w:num w:numId="307" w16cid:durableId="1825777613">
+    <w:abstractNumId w:val="2"/>
+  </w:num>
+  <w:num w:numId="308" w16cid:durableId="109446174">
+    <w:abstractNumId w:val="1"/>
+  </w:num>
+  <w:num w:numId="309" w16cid:durableId="773482527">
+    <w:abstractNumId w:val="0"/>
+  </w:num>
+  <w:num w:numId="310" w16cid:durableId="665130087">
+    <w:abstractNumId w:val="9"/>
+  </w:num>
+  <w:num w:numId="311" w16cid:durableId="877472515">
+    <w:abstractNumId w:val="7"/>
+  </w:num>
+  <w:num w:numId="312" w16cid:durableId="651714314">
+    <w:abstractNumId w:val="6"/>
+  </w:num>
+  <w:num w:numId="313" w16cid:durableId="1276908180">
+    <w:abstractNumId w:val="5"/>
+  </w:num>
+  <w:num w:numId="314" w16cid:durableId="558171608">
+    <w:abstractNumId w:val="4"/>
+  </w:num>
+  <w:num w:numId="315" w16cid:durableId="374887617">
+    <w:abstractNumId w:val="8"/>
+  </w:num>
+  <w:num w:numId="316" w16cid:durableId="776561524">
+    <w:abstractNumId w:val="3"/>
+  </w:num>
+  <w:num w:numId="317" w16cid:durableId="842934204">
+    <w:abstractNumId w:val="2"/>
+  </w:num>
+  <w:num w:numId="318" w16cid:durableId="936670320">
+    <w:abstractNumId w:val="1"/>
+  </w:num>
+  <w:num w:numId="319" w16cid:durableId="1686785462">
+    <w:abstractNumId w:val="0"/>
+  </w:num>
+  <w:num w:numId="320" w16cid:durableId="378943058">
+    <w:abstractNumId w:val="9"/>
+  </w:num>
+  <w:num w:numId="321" w16cid:durableId="425855621">
+    <w:abstractNumId w:val="7"/>
+  </w:num>
+  <w:num w:numId="322" w16cid:durableId="390882922">
+    <w:abstractNumId w:val="6"/>
+  </w:num>
+  <w:num w:numId="323" w16cid:durableId="1726290803">
+    <w:abstractNumId w:val="5"/>
+  </w:num>
+  <w:num w:numId="324" w16cid:durableId="1340503623">
+    <w:abstractNumId w:val="4"/>
+  </w:num>
+  <w:num w:numId="325" w16cid:durableId="1697730803">
+    <w:abstractNumId w:val="8"/>
+  </w:num>
+  <w:num w:numId="326" w16cid:durableId="1321884340">
+    <w:abstractNumId w:val="3"/>
+  </w:num>
+  <w:num w:numId="327" w16cid:durableId="1375083532">
+    <w:abstractNumId w:val="2"/>
+  </w:num>
+  <w:num w:numId="328" w16cid:durableId="1794321440">
+    <w:abstractNumId w:val="1"/>
+  </w:num>
+  <w:num w:numId="329" w16cid:durableId="1506550488">
+    <w:abstractNumId w:val="0"/>
+  </w:num>
+  <w:num w:numId="330" w16cid:durableId="1716923160">
+    <w:abstractNumId w:val="9"/>
+  </w:num>
+  <w:num w:numId="331" w16cid:durableId="1812477861">
+    <w:abstractNumId w:val="7"/>
+  </w:num>
+  <w:num w:numId="332" w16cid:durableId="70322720">
+    <w:abstractNumId w:val="6"/>
+  </w:num>
+  <w:num w:numId="333" w16cid:durableId="747652879">
+    <w:abstractNumId w:val="5"/>
+  </w:num>
+  <w:num w:numId="334" w16cid:durableId="1468204375">
+    <w:abstractNumId w:val="4"/>
+  </w:num>
+  <w:num w:numId="335" w16cid:durableId="79984099">
+    <w:abstractNumId w:val="8"/>
+  </w:num>
+  <w:num w:numId="336" w16cid:durableId="1885753718">
+    <w:abstractNumId w:val="3"/>
+  </w:num>
+  <w:num w:numId="337" w16cid:durableId="789905668">
+    <w:abstractNumId w:val="2"/>
+  </w:num>
+  <w:num w:numId="338" w16cid:durableId="1368488604">
+    <w:abstractNumId w:val="1"/>
+  </w:num>
+  <w:num w:numId="339" w16cid:durableId="433986069">
+    <w:abstractNumId w:val="0"/>
   </w:num>
 </w:numbering>
 </file>
@@ -2245,9 +2568,10 @@
   <w:style w:type="paragraph" w:default="1" w:styleId="Normal">
     <w:name w:val="Normal"/>
     <w:qFormat/>
-    <w:rsid w:val="0011756F"/>
+    <w:rsid w:val="00731BA9"/>
     <w:pPr>
-      <w:spacing w:line="360" w:lineRule="auto"/>
+      <w:spacing w:after="0" w:line="360" w:lineRule="auto"/>
+      <w:jc w:val="both"/>
     </w:pPr>
     <w:rPr>
       <w:rFonts w:ascii="Arial" w:eastAsia="Meiryo" w:hAnsi="Arial"/>
@@ -2266,7 +2590,6 @@
       <w:keepNext/>
       <w:keepLines/>
       <w:pageBreakBefore/>
-      <w:spacing w:after="0"/>
       <w:jc w:val="center"/>
       <w:outlineLvl w:val="0"/>
     </w:pPr>
@@ -2285,12 +2608,10 @@
     <w:uiPriority w:val="9"/>
     <w:unhideWhenUsed/>
     <w:qFormat/>
-    <w:rsid w:val="0066708A"/>
+    <w:rsid w:val="003C7F04"/>
     <w:pPr>
       <w:keepNext/>
       <w:keepLines/>
-      <w:spacing w:after="0"/>
-      <w:ind w:left="425" w:hanging="425"/>
       <w:outlineLvl w:val="1"/>
     </w:pPr>
     <w:rPr>
@@ -2308,12 +2629,10 @@
     <w:uiPriority w:val="9"/>
     <w:unhideWhenUsed/>
     <w:qFormat/>
-    <w:rsid w:val="0066708A"/>
+    <w:rsid w:val="003C7F04"/>
     <w:pPr>
       <w:keepNext/>
       <w:keepLines/>
-      <w:spacing w:after="0"/>
-      <w:ind w:left="425" w:hanging="425"/>
       <w:outlineLvl w:val="2"/>
     </w:pPr>
     <w:rPr>
@@ -2332,12 +2651,11 @@
     <w:uiPriority w:val="9"/>
     <w:unhideWhenUsed/>
     <w:qFormat/>
-    <w:rsid w:val="0066708A"/>
+    <w:rsid w:val="003C7F04"/>
     <w:pPr>
       <w:keepNext/>
       <w:keepLines/>
       <w:widowControl w:val="0"/>
-      <w:spacing w:after="0"/>
       <w:ind w:firstLine="720"/>
       <w:outlineLvl w:val="3"/>
     </w:pPr>
@@ -2356,11 +2674,10 @@
     <w:uiPriority w:val="9"/>
     <w:unhideWhenUsed/>
     <w:qFormat/>
-    <w:rsid w:val="0066708A"/>
+    <w:rsid w:val="003C7F04"/>
     <w:pPr>
       <w:keepNext/>
       <w:keepLines/>
-      <w:spacing w:after="0"/>
       <w:ind w:firstLine="720"/>
       <w:outlineLvl w:val="4"/>
     </w:pPr>
@@ -2380,11 +2697,10 @@
     <w:uiPriority w:val="9"/>
     <w:unhideWhenUsed/>
     <w:qFormat/>
-    <w:rsid w:val="0066708A"/>
+    <w:rsid w:val="003C7F04"/>
     <w:pPr>
       <w:keepNext/>
       <w:keepLines/>
-      <w:spacing w:after="0"/>
       <w:ind w:left="425" w:hanging="425"/>
       <w:outlineLvl w:val="5"/>
     </w:pPr>
@@ -2401,11 +2717,10 @@
     <w:uiPriority w:val="9"/>
     <w:unhideWhenUsed/>
     <w:qFormat/>
-    <w:rsid w:val="0066708A"/>
+    <w:rsid w:val="003C7F04"/>
     <w:pPr>
       <w:keepNext/>
       <w:keepLines/>
-      <w:spacing w:after="0"/>
       <w:ind w:left="425" w:hanging="425"/>
       <w:outlineLvl w:val="6"/>
     </w:pPr>
@@ -2422,11 +2737,10 @@
     <w:uiPriority w:val="9"/>
     <w:unhideWhenUsed/>
     <w:qFormat/>
-    <w:rsid w:val="0066708A"/>
+    <w:rsid w:val="003C7F04"/>
     <w:pPr>
       <w:keepNext/>
       <w:keepLines/>
-      <w:spacing w:after="0"/>
       <w:ind w:left="425" w:hanging="425"/>
       <w:outlineLvl w:val="7"/>
     </w:pPr>
@@ -2443,11 +2757,10 @@
     <w:uiPriority w:val="9"/>
     <w:unhideWhenUsed/>
     <w:qFormat/>
-    <w:rsid w:val="0066708A"/>
+    <w:rsid w:val="003C7F04"/>
     <w:pPr>
       <w:keepNext/>
       <w:keepLines/>
-      <w:spacing w:after="0"/>
       <w:ind w:left="425" w:hanging="425"/>
       <w:outlineLvl w:val="8"/>
     </w:pPr>
@@ -2490,9 +2803,6 @@
     <w:link w:val="BodyTextChar"/>
     <w:qFormat/>
     <w:rsid w:val="0066708A"/>
-    <w:pPr>
-      <w:spacing w:after="0"/>
-    </w:pPr>
     <w:rPr>
       <w:rFonts w:cs="Arial"/>
       <w:szCs w:val="22"/>
@@ -2503,13 +2813,13 @@
     <w:basedOn w:val="BodyText"/>
     <w:next w:val="BodyText"/>
     <w:qFormat/>
-    <w:rsid w:val="0066708A"/>
+    <w:rsid w:val="003C7F04"/>
   </w:style>
   <w:style w:type="paragraph" w:customStyle="1" w:styleId="Compact">
     <w:name w:val="Compact"/>
     <w:basedOn w:val="BodyText"/>
     <w:qFormat/>
-    <w:rsid w:val="000E2D52"/>
+    <w:rsid w:val="008711A9"/>
   </w:style>
   <w:style w:type="paragraph" w:styleId="Title">
     <w:name w:val="Title"/>
@@ -2602,9 +2912,7 @@
     <w:qFormat/>
     <w:rsid w:val="0066708A"/>
     <w:pPr>
-      <w:spacing w:after="0"/>
       <w:ind w:left="720" w:hanging="720"/>
-      <w:jc w:val="both"/>
     </w:pPr>
     <w:rPr>
       <w:rFonts w:cs="Arial"/>
@@ -2618,10 +2926,7 @@
     <w:uiPriority w:val="9"/>
     <w:unhideWhenUsed/>
     <w:qFormat/>
-    <w:rsid w:val="0066708A"/>
-    <w:pPr>
-      <w:spacing w:before="100" w:after="100"/>
-    </w:pPr>
+    <w:rsid w:val="00731BA9"/>
     <w:rPr>
       <w:rFonts w:eastAsiaTheme="majorEastAsia"/>
       <w:bCs/>
@@ -2662,7 +2967,6 @@
     <w:pPr>
       <w:keepNext/>
       <w:keepLines/>
-      <w:spacing w:after="0"/>
     </w:pPr>
     <w:rPr>
       <w:rFonts w:cs="Arial"/>
@@ -2735,11 +3039,10 @@
     <w:name w:val="Verbatim Char"/>
     <w:basedOn w:val="CaptionChar"/>
     <w:link w:val="SourceCode"/>
-    <w:rsid w:val="0066708A"/>
+    <w:rsid w:val="003C7F04"/>
     <w:rPr>
-      <w:rFonts w:ascii="Arial" w:eastAsia="Meiryo" w:hAnsi="Arial" w:cs="Arial"/>
+      <w:rFonts w:ascii="Arial" w:eastAsia="Meiryo" w:hAnsi="Arial"/>
       <w:sz w:val="22"/>
-      <w:szCs w:val="22"/>
     </w:rPr>
   </w:style>
   <w:style w:type="character" w:styleId="FootnoteReference">
@@ -2753,7 +3056,7 @@
     <w:name w:val="Hyperlink"/>
     <w:basedOn w:val="CaptionChar"/>
     <w:uiPriority w:val="99"/>
-    <w:rsid w:val="0011756F"/>
+    <w:rsid w:val="003C7F04"/>
     <w:rPr>
       <w:color w:val="4F81BD" w:themeColor="accent1"/>
     </w:rPr>
@@ -2816,10 +3119,10 @@
   </w:style>
   <w:style w:type="paragraph" w:customStyle="1" w:styleId="SourceCode">
     <w:name w:val="Source Code"/>
-    <w:basedOn w:val="BodyText"/>
+    <w:basedOn w:val="Normal"/>
     <w:link w:val="VerbatimChar"/>
     <w:qFormat/>
-    <w:rsid w:val="0066708A"/>
+    <w:rsid w:val="003C7F04"/>
   </w:style>
   <w:style w:type="character" w:customStyle="1" w:styleId="BodyTextChar">
     <w:name w:val="Body Text Char"/>
@@ -2883,6 +3186,178 @@
       <w:color w:val="000000" w:themeColor="text1"/>
       <w:sz w:val="22"/>
       <w:szCs w:val="22"/>
+    </w:rPr>
+  </w:style>
+  <w:style w:type="table" w:styleId="TableGrid">
+    <w:name w:val="Table Grid"/>
+    <w:basedOn w:val="TableNormal"/>
+    <w:rsid w:val="008711A9"/>
+    <w:pPr>
+      <w:spacing w:after="0"/>
+    </w:pPr>
+    <w:tblPr>
+      <w:tblBorders>
+        <w:top w:val="single" w:sz="4" w:space="0" w:color="auto"/>
+        <w:left w:val="single" w:sz="4" w:space="0" w:color="auto"/>
+        <w:bottom w:val="single" w:sz="4" w:space="0" w:color="auto"/>
+        <w:right w:val="single" w:sz="4" w:space="0" w:color="auto"/>
+        <w:insideH w:val="single" w:sz="4" w:space="0" w:color="auto"/>
+        <w:insideV w:val="single" w:sz="4" w:space="0" w:color="auto"/>
+      </w:tblBorders>
+    </w:tblPr>
+  </w:style>
+  <w:style w:type="table" w:styleId="PlainTable2">
+    <w:name w:val="Plain Table 2"/>
+    <w:basedOn w:val="TableNormal"/>
+    <w:rsid w:val="008711A9"/>
+    <w:pPr>
+      <w:spacing w:after="0"/>
+    </w:pPr>
+    <w:rPr>
+      <w:rFonts w:ascii="Arial" w:hAnsi="Arial"/>
+      <w:sz w:val="22"/>
+    </w:rPr>
+    <w:tblPr>
+      <w:tblStyleRowBandSize w:val="1"/>
+      <w:tblStyleColBandSize w:val="1"/>
+      <w:tblBorders>
+        <w:top w:val="single" w:sz="4" w:space="0" w:color="7F7F7F" w:themeColor="text1" w:themeTint="80"/>
+        <w:bottom w:val="single" w:sz="4" w:space="0" w:color="7F7F7F" w:themeColor="text1" w:themeTint="80"/>
+      </w:tblBorders>
+    </w:tblPr>
+    <w:tblStylePr w:type="firstRow">
+      <w:rPr>
+        <w:b/>
+        <w:bCs/>
+      </w:rPr>
+      <w:tblPr/>
+      <w:tcPr>
+        <w:tcBorders>
+          <w:bottom w:val="single" w:sz="4" w:space="0" w:color="7F7F7F" w:themeColor="text1" w:themeTint="80"/>
+        </w:tcBorders>
+      </w:tcPr>
+    </w:tblStylePr>
+    <w:tblStylePr w:type="lastRow">
+      <w:rPr>
+        <w:b/>
+        <w:bCs/>
+      </w:rPr>
+      <w:tblPr/>
+      <w:tcPr>
+        <w:tcBorders>
+          <w:top w:val="single" w:sz="4" w:space="0" w:color="7F7F7F" w:themeColor="text1" w:themeTint="80"/>
+        </w:tcBorders>
+      </w:tcPr>
+    </w:tblStylePr>
+    <w:tblStylePr w:type="firstCol">
+      <w:rPr>
+        <w:b/>
+        <w:bCs/>
+      </w:rPr>
+    </w:tblStylePr>
+    <w:tblStylePr w:type="lastCol">
+      <w:rPr>
+        <w:b/>
+        <w:bCs/>
+      </w:rPr>
+    </w:tblStylePr>
+    <w:tblStylePr w:type="band1Vert">
+      <w:tblPr/>
+      <w:tcPr>
+        <w:tcBorders>
+          <w:left w:val="single" w:sz="4" w:space="0" w:color="7F7F7F" w:themeColor="text1" w:themeTint="80"/>
+          <w:right w:val="single" w:sz="4" w:space="0" w:color="7F7F7F" w:themeColor="text1" w:themeTint="80"/>
+        </w:tcBorders>
+      </w:tcPr>
+    </w:tblStylePr>
+    <w:tblStylePr w:type="band2Vert">
+      <w:tblPr/>
+      <w:tcPr>
+        <w:tcBorders>
+          <w:left w:val="single" w:sz="4" w:space="0" w:color="7F7F7F" w:themeColor="text1" w:themeTint="80"/>
+          <w:right w:val="single" w:sz="4" w:space="0" w:color="7F7F7F" w:themeColor="text1" w:themeTint="80"/>
+        </w:tcBorders>
+      </w:tcPr>
+    </w:tblStylePr>
+    <w:tblStylePr w:type="band1Horz">
+      <w:tblPr/>
+      <w:tcPr>
+        <w:tcBorders>
+          <w:top w:val="single" w:sz="4" w:space="0" w:color="7F7F7F" w:themeColor="text1" w:themeTint="80"/>
+          <w:bottom w:val="single" w:sz="4" w:space="0" w:color="7F7F7F" w:themeColor="text1" w:themeTint="80"/>
+        </w:tcBorders>
+      </w:tcPr>
+    </w:tblStylePr>
+  </w:style>
+  <w:style w:type="table" w:styleId="PlainTable1">
+    <w:name w:val="Plain Table 1"/>
+    <w:basedOn w:val="TableNormal"/>
+    <w:rsid w:val="008711A9"/>
+    <w:pPr>
+      <w:spacing w:after="0"/>
+    </w:pPr>
+    <w:tblPr>
+      <w:tblStyleRowBandSize w:val="1"/>
+      <w:tblStyleColBandSize w:val="1"/>
+      <w:tblBorders>
+        <w:top w:val="single" w:sz="4" w:space="0" w:color="BFBFBF" w:themeColor="background1" w:themeShade="BF"/>
+        <w:left w:val="single" w:sz="4" w:space="0" w:color="BFBFBF" w:themeColor="background1" w:themeShade="BF"/>
+        <w:bottom w:val="single" w:sz="4" w:space="0" w:color="BFBFBF" w:themeColor="background1" w:themeShade="BF"/>
+        <w:right w:val="single" w:sz="4" w:space="0" w:color="BFBFBF" w:themeColor="background1" w:themeShade="BF"/>
+        <w:insideH w:val="single" w:sz="4" w:space="0" w:color="BFBFBF" w:themeColor="background1" w:themeShade="BF"/>
+        <w:insideV w:val="single" w:sz="4" w:space="0" w:color="BFBFBF" w:themeColor="background1" w:themeShade="BF"/>
+      </w:tblBorders>
+    </w:tblPr>
+    <w:tblStylePr w:type="firstRow">
+      <w:rPr>
+        <w:b/>
+        <w:bCs/>
+      </w:rPr>
+    </w:tblStylePr>
+    <w:tblStylePr w:type="lastRow">
+      <w:rPr>
+        <w:b/>
+        <w:bCs/>
+      </w:rPr>
+      <w:tblPr/>
+      <w:tcPr>
+        <w:tcBorders>
+          <w:top w:val="double" w:sz="4" w:space="0" w:color="BFBFBF" w:themeColor="background1" w:themeShade="BF"/>
+        </w:tcBorders>
+      </w:tcPr>
+    </w:tblStylePr>
+    <w:tblStylePr w:type="firstCol">
+      <w:rPr>
+        <w:b/>
+        <w:bCs/>
+      </w:rPr>
+    </w:tblStylePr>
+    <w:tblStylePr w:type="lastCol">
+      <w:rPr>
+        <w:b/>
+        <w:bCs/>
+      </w:rPr>
+    </w:tblStylePr>
+    <w:tblStylePr w:type="band1Vert">
+      <w:tblPr/>
+      <w:tcPr>
+        <w:shd w:val="clear" w:color="auto" w:fill="F2F2F2" w:themeFill="background1" w:themeFillShade="F2"/>
+      </w:tcPr>
+    </w:tblStylePr>
+    <w:tblStylePr w:type="band1Horz">
+      <w:tblPr/>
+      <w:tcPr>
+        <w:shd w:val="clear" w:color="auto" w:fill="F2F2F2" w:themeFill="background1" w:themeFillShade="F2"/>
+      </w:tcPr>
+    </w:tblStylePr>
+  </w:style>
+  <w:style w:type="paragraph" w:customStyle="1" w:styleId="Tabletitle">
+    <w:name w:val="Table title"/>
+    <w:basedOn w:val="Compact"/>
+    <w:qFormat/>
+    <w:rsid w:val="008711A9"/>
+    <w:rPr>
+      <w:b/>
     </w:rPr>
   </w:style>
 </w:styles>

</xml_diff>